<commit_message>
Corregido un error en la memoria
</commit_message>
<xml_diff>
--- a/Trabajo 3/memoria.docx
+++ b/Trabajo 3/memoria.docx
@@ -2,7 +2,10 @@
 <file path=word/document.xml><?xml version="1.0" encoding="utf-8"?>
 <w:document xmlns:wpc="http://schemas.microsoft.com/office/word/2010/wordprocessingCanvas" xmlns:cx="http://schemas.microsoft.com/office/drawing/2014/chartex" xmlns:mc="http://schemas.openxmlformats.org/markup-compatibility/2006" xmlns:o="urn:schemas-microsoft-com:office:office" xmlns:r="http://schemas.openxmlformats.org/officeDocument/2006/relationships" xmlns:m="http://schemas.openxmlformats.org/officeDocument/2006/math" xmlns:v="urn:schemas-microsoft-com:vml" xmlns:wp14="http://schemas.microsoft.com/office/word/2010/wordprocessingDrawing" xmlns:wp="http://schemas.openxmlformats.org/drawingml/2006/wordprocessingDrawing" xmlns:w10="urn:schemas-microsoft-com:office:word" xmlns:w="http://schemas.openxmlformats.org/wordprocessingml/2006/main" xmlns:w14="http://schemas.microsoft.com/office/word/2010/wordml" xmlns:w15="http://schemas.microsoft.com/office/word/2012/wordml" xmlns:w16se="http://schemas.microsoft.com/office/word/2015/wordml/symex" xmlns:wpg="http://schemas.microsoft.com/office/word/2010/wordprocessingGroup" xmlns:wpi="http://schemas.microsoft.com/office/word/2010/wordprocessingInk" xmlns:wne="http://schemas.microsoft.com/office/word/2006/wordml" xmlns:wps="http://schemas.microsoft.com/office/word/2010/wordprocessingShape" mc:Ignorable="w14 w15 w16se wp14">
   <w:body>
-    <w:p/>
+    <w:p>
+      <w:bookmarkStart w:id="0" w:name="_GoBack"/>
+      <w:bookmarkEnd w:id="0"/>
+    </w:p>
     <w:p/>
     <w:p/>
     <w:p/>
@@ -930,8 +933,6 @@
           <w:sz w:val="28"/>
         </w:rPr>
       </w:pPr>
-      <w:bookmarkStart w:id="0" w:name="_GoBack"/>
-      <w:bookmarkEnd w:id="0"/>
     </w:p>
     <w:p>
       <w:pPr>
@@ -2894,7 +2895,10 @@
         <w:ind w:left="360"/>
       </w:pPr>
       <w:r>
-        <w:t>Se ha encontrado un clúster en el que los 20 mejores parches comparten forma geométrica y, aunque los parches se componen de dos colores, esta forma geométrica se puede apreciar en todos ellos.</w:t>
+        <w:t>Se ha encontrado un clúster en el que los 20 mejores parches comparten forma geométrica y, aunque los parches se componen de dos colores, esta forma geométrica s</w:t>
+      </w:r>
+      <w:r>
+        <w:t>e puede apreciar en todos ellos ya que el color no afecta al reconocimiento de los parches.</w:t>
       </w:r>
     </w:p>
     <w:p>
@@ -2984,7 +2988,13 @@
         <w:ind w:left="360"/>
       </w:pPr>
       <w:r>
-        <w:t>En este clúster predomina una zona negra, con colores en forma de lo que podría ser luces naranjas y blancas. La mayor parte de los parches comparten este patrón de colores y zonas en los que aparecen.</w:t>
+        <w:t>En este clúster predomina una zona negra, con colores en forma de lo que podría ser luces naranjas y blancas. La mayor parte de los parches comparten este patrón de colores</w:t>
+      </w:r>
+      <w:r>
+        <w:t xml:space="preserve"> (aunque no afecte el color)</w:t>
+      </w:r>
+      <w:r>
+        <w:t xml:space="preserve"> y zonas en los que aparecen.</w:t>
       </w:r>
     </w:p>
     <w:p>
@@ -3089,7 +3099,16 @@
         <w:ind w:left="360"/>
       </w:pPr>
       <w:r>
-        <w:t>En este clúster los parches no tienen mucha relación entre sí, mostrándose multitud de colores diferentes y formas no definidas entre unos y otros.</w:t>
+        <w:t>En este clúster los parches no tienen mucha relación en</w:t>
+      </w:r>
+      <w:r>
+        <w:t xml:space="preserve">tre sí, mostrándose multitud de </w:t>
+      </w:r>
+      <w:r>
+        <w:t>formas no definidas entre unos y otros</w:t>
+      </w:r>
+      <w:r>
+        <w:t>.</w:t>
       </w:r>
     </w:p>
     <w:p>
@@ -3179,7 +3198,13 @@
         <w:ind w:left="360"/>
       </w:pPr>
       <w:r>
-        <w:t>Como en el clúster anterior, se compone de parches de varios colores y formas con poca relación entre ellos. Se puede apreciar incluso una letra en uno de los parches.</w:t>
+        <w:t xml:space="preserve">Como en el clúster anterior, se compone de parches de </w:t>
+      </w:r>
+      <w:r>
+        <w:t>varias</w:t>
+      </w:r>
+      <w:r>
+        <w:t xml:space="preserve"> formas con poca relación entre ellos. Se puede apreciar incluso una letra en uno de los parches.</w:t>
       </w:r>
     </w:p>
     <w:p>
@@ -6079,7 +6104,7 @@
 </file>
 
 <file path=customXml/itemProps1.xml><?xml version="1.0" encoding="utf-8"?>
-<ds:datastoreItem xmlns:ds="http://schemas.openxmlformats.org/officeDocument/2006/customXml" ds:itemID="{9AC0CBE5-F64B-45DC-B1E3-744DF43372D6}">
+<ds:datastoreItem xmlns:ds="http://schemas.openxmlformats.org/officeDocument/2006/customXml" ds:itemID="{85AF2DCE-3F53-4195-B967-0E6B58DC2A8A}">
   <ds:schemaRefs>
     <ds:schemaRef ds:uri="http://schemas.openxmlformats.org/officeDocument/2006/bibliography"/>
   </ds:schemaRefs>

</xml_diff>